<commit_message>
Notes from class day 1
</commit_message>
<xml_diff>
--- a/R Group Day 1.docx
+++ b/R Group Day 1.docx
@@ -33,6 +33,25 @@
         <w:rPr>
           <w:rFonts w:asciiTheme="minorHAnsi" w:hAnsiTheme="minorHAnsi"/>
         </w:rPr>
+        <w:t>Start with resources on my GitHub page</w:t>
+      </w:r>
+    </w:p>
+    <w:p>
+      <w:pPr>
+        <w:pStyle w:val="ListParagraph"/>
+        <w:numPr>
+          <w:ilvl w:val="0"/>
+          <w:numId w:val="9"/>
+        </w:numPr>
+        <w:spacing w:line="240" w:lineRule="auto"/>
+        <w:rPr>
+          <w:rFonts w:asciiTheme="minorHAnsi" w:hAnsiTheme="minorHAnsi"/>
+        </w:rPr>
+      </w:pPr>
+      <w:r>
+        <w:rPr>
+          <w:rFonts w:asciiTheme="minorHAnsi" w:hAnsiTheme="minorHAnsi"/>
+        </w:rPr>
         <w:t>Examples of things you can do in R</w:t>
       </w:r>
     </w:p>
@@ -237,8 +256,6 @@
         </w:rPr>
         <w:t xml:space="preserve"> </w:t>
       </w:r>
-      <w:bookmarkStart w:id="0" w:name="_GoBack"/>
-      <w:bookmarkEnd w:id="0"/>
       <w:r>
         <w:rPr>
           <w:rFonts w:ascii="Consolas" w:hAnsi="Consolas" w:cs="Consolas"/>
@@ -411,6 +428,25 @@
           <w:rFonts w:asciiTheme="minorHAnsi" w:hAnsiTheme="minorHAnsi"/>
         </w:rPr>
         <w:t>What things are</w:t>
+      </w:r>
+    </w:p>
+    <w:p>
+      <w:pPr>
+        <w:pStyle w:val="ListParagraph"/>
+        <w:numPr>
+          <w:ilvl w:val="1"/>
+          <w:numId w:val="9"/>
+        </w:numPr>
+        <w:spacing w:line="240" w:lineRule="auto"/>
+        <w:rPr>
+          <w:rFonts w:asciiTheme="minorHAnsi" w:hAnsiTheme="minorHAnsi"/>
+        </w:rPr>
+      </w:pPr>
+      <w:r>
+        <w:rPr>
+          <w:rFonts w:asciiTheme="minorHAnsi" w:hAnsiTheme="minorHAnsi"/>
+        </w:rPr>
+        <w:t>Objects: must be defined at some point (&lt;- always, = sometimes)</w:t>
       </w:r>
     </w:p>
     <w:p>
@@ -833,98 +869,15 @@
         </w:rPr>
         <w:t>Resources for beginning</w:t>
       </w:r>
-    </w:p>
-    <w:p>
-      <w:pPr>
-        <w:pStyle w:val="ListParagraph"/>
-        <w:numPr>
-          <w:ilvl w:val="1"/>
-          <w:numId w:val="9"/>
-        </w:numPr>
-        <w:shd w:val="clear" w:color="auto" w:fill="FFFFFF"/>
-        <w:wordWrap w:val="0"/>
-        <w:spacing w:line="187" w:lineRule="atLeast"/>
+      <w:bookmarkStart w:id="0" w:name="_GoBack"/>
+      <w:bookmarkEnd w:id="0"/>
+      <w:r>
         <w:rPr>
           <w:rFonts w:asciiTheme="minorHAnsi" w:hAnsiTheme="minorHAnsi"/>
           <w:color w:val="000000"/>
         </w:rPr>
-      </w:pPr>
-      <w:r>
-        <w:rPr>
-          <w:rFonts w:asciiTheme="minorHAnsi" w:hAnsiTheme="minorHAnsi"/>
-        </w:rPr>
-        <w:t xml:space="preserve">Data Camp intro R series </w:t>
-      </w:r>
-      <w:hyperlink r:id="rId5" w:history="1">
-        <w:r>
-          <w:rPr>
-            <w:rStyle w:val="Hyperlink"/>
-            <w:rFonts w:asciiTheme="minorHAnsi" w:hAnsiTheme="minorHAnsi"/>
-          </w:rPr>
-          <w:t>https://www.datacamp.com/courses/free-introduction-to-r</w:t>
-        </w:r>
-      </w:hyperlink>
-      <w:r>
-        <w:rPr>
-          <w:rFonts w:asciiTheme="minorHAnsi" w:hAnsiTheme="minorHAnsi"/>
-        </w:rPr>
         <w:t xml:space="preserve"> </w:t>
       </w:r>
-    </w:p>
-    <w:p>
-      <w:pPr>
-        <w:pStyle w:val="ListParagraph"/>
-        <w:numPr>
-          <w:ilvl w:val="1"/>
-          <w:numId w:val="9"/>
-        </w:numPr>
-        <w:shd w:val="clear" w:color="auto" w:fill="FFFFFF"/>
-        <w:wordWrap w:val="0"/>
-        <w:spacing w:line="187" w:lineRule="atLeast"/>
-        <w:rPr>
-          <w:rFonts w:asciiTheme="minorHAnsi" w:hAnsiTheme="minorHAnsi"/>
-          <w:color w:val="000000"/>
-        </w:rPr>
-      </w:pPr>
-      <w:r>
-        <w:rPr>
-          <w:rFonts w:asciiTheme="minorHAnsi" w:hAnsiTheme="minorHAnsi"/>
-          <w:color w:val="000000"/>
-        </w:rPr>
-        <w:t xml:space="preserve">Ideas for other trainings </w:t>
-      </w:r>
-      <w:hyperlink r:id="rId6" w:history="1">
-        <w:r>
-          <w:rPr>
-            <w:rStyle w:val="Hyperlink"/>
-            <w:rFonts w:asciiTheme="minorHAnsi" w:hAnsiTheme="minorHAnsi"/>
-          </w:rPr>
-          <w:t>http://www.skilledup.com/articles/5-free-courses-learning-r-programming</w:t>
-        </w:r>
-      </w:hyperlink>
-      <w:r>
-        <w:rPr>
-          <w:rFonts w:asciiTheme="minorHAnsi" w:hAnsiTheme="minorHAnsi"/>
-          <w:color w:val="000000"/>
-        </w:rPr>
-        <w:t xml:space="preserve"> </w:t>
-      </w:r>
-    </w:p>
-    <w:p>
-      <w:pPr>
-        <w:pStyle w:val="ListParagraph"/>
-        <w:numPr>
-          <w:ilvl w:val="1"/>
-          <w:numId w:val="9"/>
-        </w:numPr>
-        <w:shd w:val="clear" w:color="auto" w:fill="FFFFFF"/>
-        <w:wordWrap w:val="0"/>
-        <w:spacing w:line="187" w:lineRule="atLeast"/>
-        <w:rPr>
-          <w:rFonts w:asciiTheme="minorHAnsi" w:hAnsiTheme="minorHAnsi"/>
-          <w:color w:val="000000"/>
-        </w:rPr>
-      </w:pPr>
     </w:p>
     <w:sectPr>
       <w:pgSz w:w="12240" w:h="15840"/>
@@ -1039,7 +992,7 @@
   <w:abstractNum w:abstractNumId="1" w15:restartNumberingAfterBreak="0">
     <w:nsid w:val="35F82298"/>
     <w:multiLevelType w:val="hybridMultilevel"/>
-    <w:tmpl w:val="9594B78C"/>
+    <w:tmpl w:val="EA321446"/>
     <w:lvl w:ilvl="0" w:tplc="04090001">
       <w:start w:val="1"/>
       <w:numFmt w:val="bullet"/>

</xml_diff>